<commit_message>
Updated files + all requirements added for submission
</commit_message>
<xml_diff>
--- a/Project Deliverables/Use Case Specification/USE CASE SPECIFICAION – Dipro.docx
+++ b/Project Deliverables/Use Case Specification/USE CASE SPECIFICAION – Dipro.docx
@@ -4,47 +4,45 @@
   <w:body>
     <w:p>
       <w:pPr>
-        <w:rPr>
-          <w:rFonts w:ascii="Courier New" w:hAnsi="Courier New" w:cs="Courier New"/>
-          <w:b/>
-          <w:sz w:val="36"/>
-          <w:szCs w:val="36"/>
-        </w:rPr>
-      </w:pPr>
-      <w:r>
-        <w:rPr>
-          <w:rFonts w:ascii="Courier New" w:hAnsi="Courier New" w:cs="Courier New"/>
-          <w:b/>
-          <w:sz w:val="36"/>
-          <w:szCs w:val="36"/>
-        </w:rPr>
-        <w:t xml:space="preserve">USE CASE SPECIFICAION – Dipro </w:t>
-      </w:r>
-    </w:p>
-    <w:p>
-      <w:pPr>
-        <w:rPr>
-          <w:b/>
-          <w:sz w:val="40"/>
-          <w:szCs w:val="40"/>
-        </w:rPr>
-      </w:pPr>
-    </w:p>
-    <w:p>
-      <w:pPr>
-        <w:rPr>
-          <w:rFonts w:ascii="Courier New" w:hAnsi="Courier New" w:cs="Courier New"/>
-          <w:b/>
-          <w:sz w:val="36"/>
-          <w:szCs w:val="36"/>
-        </w:rPr>
-      </w:pPr>
-      <w:r>
-        <w:rPr>
-          <w:rFonts w:ascii="Courier New" w:hAnsi="Courier New" w:cs="Courier New"/>
-          <w:b/>
-          <w:sz w:val="36"/>
-          <w:szCs w:val="36"/>
+        <w:jc w:val="center"/>
+        <w:rPr>
+          <w:rFonts w:cs="Courier New"/>
+          <w:b/>
+        </w:rPr>
+      </w:pPr>
+      <w:r>
+        <w:rPr>
+          <w:rFonts w:cs="Courier New"/>
+          <w:b/>
+        </w:rPr>
+        <w:t xml:space="preserve">USE CASE </w:t>
+      </w:r>
+      <w:r>
+        <w:rPr>
+          <w:rFonts w:cs="Courier New"/>
+          <w:b/>
+        </w:rPr>
+        <w:t>SPECIFICATION</w:t>
+      </w:r>
+    </w:p>
+    <w:p>
+      <w:pPr>
+        <w:rPr>
+          <w:b/>
+        </w:rPr>
+      </w:pPr>
+    </w:p>
+    <w:p>
+      <w:pPr>
+        <w:rPr>
+          <w:rFonts w:cs="Courier New"/>
+          <w:b/>
+        </w:rPr>
+      </w:pPr>
+      <w:r>
+        <w:rPr>
+          <w:rFonts w:cs="Courier New"/>
+          <w:b/>
         </w:rPr>
         <w:t xml:space="preserve">Primary actors: </w:t>
       </w:r>
@@ -57,18 +55,12 @@
           <w:numId w:val="1"/>
         </w:numPr>
         <w:rPr>
-          <w:rFonts w:ascii="Courier New" w:hAnsi="Courier New" w:cs="Courier New"/>
-          <w:b/>
-          <w:sz w:val="30"/>
-          <w:szCs w:val="30"/>
-        </w:rPr>
-      </w:pPr>
-      <w:r>
-        <w:rPr>
-          <w:rFonts w:ascii="Courier New" w:hAnsi="Courier New" w:cs="Courier New"/>
-          <w:b/>
-          <w:sz w:val="30"/>
-          <w:szCs w:val="30"/>
+          <w:rFonts w:cs="Courier New"/>
+        </w:rPr>
+      </w:pPr>
+      <w:r>
+        <w:rPr>
+          <w:rFonts w:cs="Courier New"/>
         </w:rPr>
         <w:t>Game Players</w:t>
       </w:r>
@@ -81,18 +73,12 @@
           <w:numId w:val="1"/>
         </w:numPr>
         <w:rPr>
-          <w:rFonts w:ascii="Courier New" w:hAnsi="Courier New" w:cs="Courier New"/>
-          <w:b/>
-          <w:sz w:val="30"/>
-          <w:szCs w:val="30"/>
-        </w:rPr>
-      </w:pPr>
-      <w:r>
-        <w:rPr>
-          <w:rFonts w:ascii="Courier New" w:hAnsi="Courier New" w:cs="Courier New"/>
-          <w:b/>
-          <w:sz w:val="30"/>
-          <w:szCs w:val="30"/>
+          <w:rFonts w:cs="Courier New"/>
+        </w:rPr>
+      </w:pPr>
+      <w:r>
+        <w:rPr>
+          <w:rFonts w:cs="Courier New"/>
         </w:rPr>
         <w:t>Burger</w:t>
       </w:r>
@@ -105,20 +91,26 @@
           <w:numId w:val="1"/>
         </w:numPr>
         <w:rPr>
-          <w:rFonts w:ascii="Courier New" w:hAnsi="Courier New" w:cs="Courier New"/>
-          <w:b/>
-          <w:sz w:val="30"/>
-          <w:szCs w:val="30"/>
-        </w:rPr>
-      </w:pPr>
-      <w:r>
-        <w:rPr>
-          <w:rFonts w:ascii="Courier New" w:hAnsi="Courier New" w:cs="Courier New"/>
-          <w:b/>
-          <w:sz w:val="30"/>
-          <w:szCs w:val="30"/>
-        </w:rPr>
-        <w:t>Glass Spikes</w:t>
+          <w:rFonts w:cs="Courier New"/>
+        </w:rPr>
+      </w:pPr>
+      <w:r>
+        <w:rPr>
+          <w:rFonts w:cs="Courier New"/>
+        </w:rPr>
+        <w:t>Metal s</w:t>
+      </w:r>
+      <w:r>
+        <w:rPr>
+          <w:rFonts w:cs="Courier New"/>
+        </w:rPr>
+        <w:t>pikes</w:t>
+      </w:r>
+      <w:r>
+        <w:rPr>
+          <w:rFonts w:cs="Courier New"/>
+        </w:rPr>
+        <w:t>, river bed, holes</w:t>
       </w:r>
     </w:p>
     <w:p>
@@ -129,66 +121,44 @@
           <w:numId w:val="1"/>
         </w:numPr>
         <w:rPr>
-          <w:rFonts w:ascii="Courier New" w:hAnsi="Courier New" w:cs="Courier New"/>
-          <w:b/>
-          <w:sz w:val="30"/>
-          <w:szCs w:val="30"/>
-        </w:rPr>
-      </w:pPr>
-      <w:r>
-        <w:rPr>
-          <w:rFonts w:ascii="Courier New" w:hAnsi="Courier New" w:cs="Courier New"/>
-          <w:b/>
-          <w:sz w:val="30"/>
-          <w:szCs w:val="30"/>
-        </w:rPr>
-        <w:t>Pizza etc.</w:t>
-      </w:r>
-    </w:p>
-    <w:p>
-      <w:pPr>
-        <w:rPr>
-          <w:b/>
-          <w:sz w:val="40"/>
-          <w:szCs w:val="40"/>
-        </w:rPr>
-      </w:pPr>
-    </w:p>
-    <w:p>
-      <w:pPr>
-        <w:rPr>
-          <w:rFonts w:ascii="Courier New" w:hAnsi="Courier New" w:cs="Courier New"/>
-          <w:b/>
-          <w:sz w:val="36"/>
-          <w:szCs w:val="36"/>
-        </w:rPr>
-      </w:pPr>
-      <w:r>
-        <w:rPr>
-          <w:rFonts w:ascii="Courier New" w:hAnsi="Courier New" w:cs="Courier New"/>
-          <w:b/>
-          <w:sz w:val="36"/>
-          <w:szCs w:val="36"/>
-        </w:rPr>
-        <w:t>Pre-Condition</w:t>
-      </w:r>
-      <w:r>
-        <w:rPr>
-          <w:rFonts w:ascii="Courier New" w:hAnsi="Courier New" w:cs="Courier New"/>
-          <w:b/>
-          <w:sz w:val="36"/>
-          <w:szCs w:val="36"/>
-        </w:rPr>
-        <w:t>:</w:t>
-      </w:r>
-      <w:r>
-        <w:rPr>
-          <w:rFonts w:ascii="Courier New" w:hAnsi="Courier New" w:cs="Courier New"/>
-          <w:b/>
-          <w:sz w:val="36"/>
-          <w:szCs w:val="36"/>
-        </w:rPr>
-        <w:t xml:space="preserve"> </w:t>
+          <w:rFonts w:cs="Courier New"/>
+        </w:rPr>
+      </w:pPr>
+      <w:r>
+        <w:rPr>
+          <w:rFonts w:cs="Courier New"/>
+        </w:rPr>
+        <w:t xml:space="preserve">Burger, Pizza, </w:t>
+      </w:r>
+      <w:bookmarkStart w:id="0" w:name="_GoBack"/>
+      <w:bookmarkEnd w:id="0"/>
+      <w:r>
+        <w:rPr>
+          <w:rFonts w:cs="Courier New"/>
+        </w:rPr>
+        <w:t>Spinach, Apples</w:t>
+      </w:r>
+    </w:p>
+    <w:p>
+      <w:pPr>
+        <w:rPr>
+          <w:b/>
+        </w:rPr>
+      </w:pPr>
+    </w:p>
+    <w:p>
+      <w:pPr>
+        <w:rPr>
+          <w:rFonts w:cs="Courier New"/>
+          <w:b/>
+        </w:rPr>
+      </w:pPr>
+      <w:r>
+        <w:rPr>
+          <w:rFonts w:cs="Courier New"/>
+          <w:b/>
+        </w:rPr>
+        <w:t xml:space="preserve">Pre-Condition: </w:t>
       </w:r>
     </w:p>
     <w:p>
@@ -199,18 +169,12 @@
           <w:numId w:val="2"/>
         </w:numPr>
         <w:rPr>
-          <w:rFonts w:ascii="Courier New" w:hAnsi="Courier New" w:cs="Courier New"/>
-          <w:b/>
-          <w:sz w:val="30"/>
-          <w:szCs w:val="30"/>
-        </w:rPr>
-      </w:pPr>
-      <w:r>
-        <w:rPr>
-          <w:rFonts w:ascii="Courier New" w:hAnsi="Courier New" w:cs="Courier New"/>
-          <w:b/>
-          <w:sz w:val="30"/>
-          <w:szCs w:val="30"/>
+          <w:rFonts w:cs="Courier New"/>
+        </w:rPr>
+      </w:pPr>
+      <w:r>
+        <w:rPr>
+          <w:rFonts w:cs="Courier New"/>
         </w:rPr>
         <w:t>Latest Web Browser (Chrome, Firefox, safari)</w:t>
       </w:r>
@@ -223,18 +187,12 @@
           <w:numId w:val="2"/>
         </w:numPr>
         <w:rPr>
-          <w:rFonts w:ascii="Courier New" w:hAnsi="Courier New" w:cs="Courier New"/>
-          <w:b/>
-          <w:sz w:val="30"/>
-          <w:szCs w:val="30"/>
-        </w:rPr>
-      </w:pPr>
-      <w:r>
-        <w:rPr>
-          <w:rFonts w:ascii="Courier New" w:hAnsi="Courier New" w:cs="Courier New"/>
-          <w:b/>
-          <w:sz w:val="30"/>
-          <w:szCs w:val="30"/>
+          <w:rFonts w:cs="Courier New"/>
+        </w:rPr>
+      </w:pPr>
+      <w:r>
+        <w:rPr>
+          <w:rFonts w:cs="Courier New"/>
         </w:rPr>
         <w:t>Internet connection</w:t>
       </w:r>
@@ -247,27 +205,18 @@
           <w:numId w:val="2"/>
         </w:numPr>
         <w:rPr>
-          <w:rFonts w:ascii="Courier New" w:hAnsi="Courier New" w:cs="Courier New"/>
-          <w:b/>
-          <w:sz w:val="30"/>
-          <w:szCs w:val="30"/>
-        </w:rPr>
-      </w:pPr>
-      <w:r>
-        <w:rPr>
-          <w:rFonts w:ascii="Courier New" w:hAnsi="Courier New" w:cs="Courier New"/>
-          <w:b/>
-          <w:sz w:val="30"/>
-          <w:szCs w:val="30"/>
+          <w:rFonts w:cs="Courier New"/>
+        </w:rPr>
+      </w:pPr>
+      <w:r>
+        <w:rPr>
+          <w:rFonts w:cs="Courier New"/>
         </w:rPr>
         <w:t xml:space="preserve">Platforms: </w:t>
       </w:r>
       <w:r>
         <w:rPr>
-          <w:rFonts w:ascii="Courier New" w:hAnsi="Courier New" w:cs="Courier New"/>
-          <w:b/>
-          <w:sz w:val="30"/>
-          <w:szCs w:val="30"/>
+          <w:rFonts w:cs="Courier New"/>
         </w:rPr>
         <w:br/>
         <w:t xml:space="preserve"> Laptop</w:t>
@@ -278,18 +227,12 @@
         <w:pStyle w:val="ListParagraph"/>
         <w:ind w:left="960"/>
         <w:rPr>
-          <w:rFonts w:ascii="Courier New" w:hAnsi="Courier New" w:cs="Courier New"/>
-          <w:b/>
-          <w:sz w:val="30"/>
-          <w:szCs w:val="30"/>
-        </w:rPr>
-      </w:pPr>
-      <w:r>
-        <w:rPr>
-          <w:rFonts w:ascii="Courier New" w:hAnsi="Courier New" w:cs="Courier New"/>
-          <w:b/>
-          <w:sz w:val="30"/>
-          <w:szCs w:val="30"/>
+          <w:rFonts w:cs="Courier New"/>
+        </w:rPr>
+      </w:pPr>
+      <w:r>
+        <w:rPr>
+          <w:rFonts w:cs="Courier New"/>
         </w:rPr>
         <w:t xml:space="preserve"> Desktop</w:t>
       </w:r>
@@ -299,455 +242,295 @@
         <w:pStyle w:val="ListParagraph"/>
         <w:ind w:left="960"/>
         <w:rPr>
-          <w:rFonts w:ascii="Courier New" w:hAnsi="Courier New" w:cs="Courier New"/>
-          <w:b/>
-          <w:sz w:val="30"/>
-          <w:szCs w:val="30"/>
-        </w:rPr>
-      </w:pPr>
-      <w:r>
-        <w:rPr>
-          <w:rFonts w:ascii="Courier New" w:hAnsi="Courier New" w:cs="Courier New"/>
-          <w:b/>
-          <w:sz w:val="30"/>
-          <w:szCs w:val="30"/>
+          <w:rFonts w:cs="Courier New"/>
+        </w:rPr>
+      </w:pPr>
+      <w:r>
+        <w:rPr>
+          <w:rFonts w:cs="Courier New"/>
         </w:rPr>
         <w:t xml:space="preserve"> </w:t>
       </w:r>
       <w:r>
         <w:rPr>
-          <w:rFonts w:ascii="Courier New" w:hAnsi="Courier New" w:cs="Courier New"/>
-          <w:b/>
-          <w:sz w:val="30"/>
-          <w:szCs w:val="30"/>
+          <w:rFonts w:cs="Courier New"/>
         </w:rPr>
         <w:t>Mobile Browser</w:t>
       </w:r>
     </w:p>
     <w:p>
       <w:pPr>
+        <w:rPr>
+          <w:rFonts w:cs="Courier New"/>
+          <w:b/>
+        </w:rPr>
+      </w:pPr>
+    </w:p>
+    <w:p>
+      <w:pPr>
+        <w:rPr>
+          <w:rFonts w:cs="Courier New"/>
+          <w:b/>
+        </w:rPr>
+      </w:pPr>
+      <w:r>
+        <w:rPr>
+          <w:rFonts w:cs="Courier New"/>
+          <w:b/>
+        </w:rPr>
+        <w:t>Basic Flow of Events:</w:t>
+      </w:r>
+    </w:p>
+    <w:p>
+      <w:pPr>
+        <w:pStyle w:val="ListParagraph"/>
+        <w:numPr>
+          <w:ilvl w:val="0"/>
+          <w:numId w:val="3"/>
+        </w:numPr>
+        <w:rPr>
+          <w:rFonts w:cs="Courier New"/>
+        </w:rPr>
+      </w:pPr>
+      <w:r>
+        <w:rPr>
+          <w:rFonts w:cs="Courier New"/>
+        </w:rPr>
+        <w:t>Player goes to the Url from browser</w:t>
+      </w:r>
+    </w:p>
+    <w:p>
+      <w:pPr>
+        <w:pStyle w:val="ListParagraph"/>
+        <w:numPr>
+          <w:ilvl w:val="0"/>
+          <w:numId w:val="3"/>
+        </w:numPr>
+        <w:rPr>
+          <w:rFonts w:cs="Courier New"/>
+        </w:rPr>
+      </w:pPr>
+      <w:r>
+        <w:rPr>
+          <w:rFonts w:cs="Courier New"/>
+        </w:rPr>
+        <w:t>Player presses the Play button</w:t>
+      </w:r>
+    </w:p>
+    <w:p>
+      <w:pPr>
+        <w:pStyle w:val="ListParagraph"/>
+        <w:numPr>
+          <w:ilvl w:val="0"/>
+          <w:numId w:val="3"/>
+        </w:numPr>
+        <w:rPr>
+          <w:rFonts w:cs="Courier New"/>
+        </w:rPr>
+      </w:pPr>
+      <w:r>
+        <w:rPr>
+          <w:rFonts w:cs="Courier New"/>
+        </w:rPr>
+        <w:t xml:space="preserve">Player starts controlling the cat character </w:t>
+      </w:r>
+      <w:r>
+        <w:rPr>
+          <w:rFonts w:cs="Courier New"/>
+        </w:rPr>
+        <w:t>using</w:t>
+      </w:r>
+      <w:r>
+        <w:rPr>
+          <w:rFonts w:cs="Courier New"/>
+        </w:rPr>
+        <w:t xml:space="preserve"> up, left, down and right arrow keys in the keyboard</w:t>
+      </w:r>
+    </w:p>
+    <w:p>
+      <w:pPr>
+        <w:pStyle w:val="ListParagraph"/>
+        <w:numPr>
+          <w:ilvl w:val="0"/>
+          <w:numId w:val="3"/>
+        </w:numPr>
+        <w:rPr>
+          <w:rFonts w:cs="Courier New"/>
+        </w:rPr>
+      </w:pPr>
+      <w:r>
+        <w:rPr>
+          <w:rFonts w:cs="Courier New"/>
+        </w:rPr>
+        <w:t>Player tries to avoid harmful obstacles (Pizza, Burger) that will get the cat fat and slow.</w:t>
+      </w:r>
+    </w:p>
+    <w:p>
+      <w:pPr>
+        <w:pStyle w:val="ListParagraph"/>
+        <w:numPr>
+          <w:ilvl w:val="0"/>
+          <w:numId w:val="3"/>
+        </w:numPr>
+        <w:rPr>
+          <w:rFonts w:cs="Courier New"/>
+        </w:rPr>
+      </w:pPr>
+      <w:r>
+        <w:rPr>
+          <w:rFonts w:cs="Courier New"/>
+        </w:rPr>
+        <w:t>Player also tries to avoid the empty space and glass spikes that is harmful for its health.</w:t>
+      </w:r>
+    </w:p>
+    <w:p>
+      <w:pPr>
+        <w:pStyle w:val="ListParagraph"/>
+        <w:numPr>
+          <w:ilvl w:val="0"/>
+          <w:numId w:val="3"/>
+        </w:numPr>
+        <w:rPr>
+          <w:rFonts w:cs="Courier New"/>
+        </w:rPr>
+      </w:pPr>
+      <w:r>
+        <w:rPr>
+          <w:rFonts w:cs="Courier New"/>
+        </w:rPr>
+        <w:t>Player tries to move forward as fast as possible while avoiding the obstacles to finish the level on time.</w:t>
+      </w:r>
+    </w:p>
+    <w:p>
+      <w:pPr>
+        <w:pStyle w:val="ListParagraph"/>
+        <w:numPr>
+          <w:ilvl w:val="0"/>
+          <w:numId w:val="3"/>
+        </w:numPr>
+        <w:rPr>
+          <w:rFonts w:cs="Courier New"/>
+        </w:rPr>
+      </w:pPr>
+      <w:r>
+        <w:rPr>
+          <w:rFonts w:cs="Courier New"/>
+        </w:rPr>
+        <w:t>If Player consumes the harmful objects, it can consume good objects like apple or spinach to get it previous health back.</w:t>
+      </w:r>
+    </w:p>
+    <w:p>
+      <w:pPr>
+        <w:pStyle w:val="ListParagraph"/>
+        <w:numPr>
+          <w:ilvl w:val="0"/>
+          <w:numId w:val="3"/>
+        </w:numPr>
+        <w:rPr>
+          <w:rFonts w:cs="Courier New"/>
+        </w:rPr>
+      </w:pPr>
+      <w:r>
+        <w:rPr>
+          <w:rFonts w:cs="Courier New"/>
+        </w:rPr>
+        <w:t>Consuming harmful objects will decrease the overall score of the player as well as health bar.</w:t>
+      </w:r>
+    </w:p>
+    <w:p>
+      <w:pPr>
+        <w:pStyle w:val="ListParagraph"/>
+        <w:numPr>
+          <w:ilvl w:val="0"/>
+          <w:numId w:val="3"/>
+        </w:numPr>
+        <w:rPr>
+          <w:rFonts w:cs="Courier New"/>
+        </w:rPr>
+      </w:pPr>
+      <w:r>
+        <w:rPr>
+          <w:rFonts w:cs="Courier New"/>
+        </w:rPr>
+        <w:t>Consuming beneficial objects like apple and spinach will increase the score as well as health bar.</w:t>
+      </w:r>
+    </w:p>
+    <w:p>
+      <w:pPr>
+        <w:pStyle w:val="ListParagraph"/>
+        <w:numPr>
+          <w:ilvl w:val="0"/>
+          <w:numId w:val="3"/>
+        </w:numPr>
+        <w:rPr>
+          <w:rFonts w:cs="Courier New"/>
+        </w:rPr>
+      </w:pPr>
+      <w:r>
+        <w:rPr>
+          <w:rFonts w:cs="Courier New"/>
+        </w:rPr>
+        <w:t>If the timer runs out before the player fi</w:t>
+      </w:r>
+      <w:r>
+        <w:rPr>
+          <w:rFonts w:cs="Courier New"/>
+        </w:rPr>
+        <w:t xml:space="preserve">nish a level, player will see a screen that says ‘you lose’ with the highest score </w:t>
+      </w:r>
+    </w:p>
+    <w:p>
+      <w:pPr>
+        <w:pStyle w:val="ListParagraph"/>
+        <w:numPr>
+          <w:ilvl w:val="0"/>
+          <w:numId w:val="3"/>
+        </w:numPr>
+        <w:rPr>
+          <w:rFonts w:cs="Courier New"/>
+        </w:rPr>
+      </w:pPr>
+      <w:r>
+        <w:rPr>
+          <w:rFonts w:cs="Courier New"/>
+        </w:rPr>
+        <w:t>Player will also have options to see highest score for the game.</w:t>
+      </w:r>
+    </w:p>
+    <w:p>
+      <w:pPr>
+        <w:pStyle w:val="ListParagraph"/>
+        <w:numPr>
+          <w:ilvl w:val="0"/>
+          <w:numId w:val="3"/>
+        </w:numPr>
+        <w:rPr>
+          <w:rFonts w:cs="Courier New"/>
+        </w:rPr>
+      </w:pPr>
+      <w:r>
+        <w:rPr>
+          <w:rFonts w:cs="Courier New"/>
+        </w:rPr>
+        <w:t>If player can complete all levels on time, then a new screen will show up saying ‘you win’ with leaderboard option as well.</w:t>
+      </w:r>
+    </w:p>
+    <w:p>
+      <w:pPr>
+        <w:ind w:left="600"/>
+        <w:rPr>
+          <w:rFonts w:cs="Courier New"/>
+          <w:b/>
+        </w:rPr>
+      </w:pPr>
+    </w:p>
+    <w:p>
+      <w:pPr>
         <w:pStyle w:val="ListParagraph"/>
         <w:ind w:left="960"/>
         <w:rPr>
-          <w:rFonts w:ascii="Courier New" w:hAnsi="Courier New" w:cs="Courier New"/>
-          <w:b/>
-          <w:sz w:val="40"/>
-          <w:szCs w:val="40"/>
-        </w:rPr>
-      </w:pPr>
-    </w:p>
-    <w:p>
-      <w:pPr>
-        <w:rPr>
-          <w:rFonts w:ascii="Courier New" w:hAnsi="Courier New" w:cs="Courier New"/>
-          <w:b/>
-          <w:sz w:val="40"/>
-          <w:szCs w:val="40"/>
-        </w:rPr>
-      </w:pPr>
-    </w:p>
-    <w:p>
-      <w:pPr>
-        <w:rPr>
-          <w:rFonts w:ascii="Courier New" w:hAnsi="Courier New" w:cs="Courier New"/>
-          <w:b/>
-          <w:sz w:val="36"/>
-          <w:szCs w:val="36"/>
-        </w:rPr>
-      </w:pPr>
-      <w:r>
-        <w:rPr>
-          <w:rFonts w:ascii="Courier New" w:hAnsi="Courier New" w:cs="Courier New"/>
-          <w:b/>
-          <w:sz w:val="36"/>
-          <w:szCs w:val="36"/>
-        </w:rPr>
-        <w:t>Basic Flow of Events:</w:t>
-      </w:r>
-    </w:p>
-    <w:p>
-      <w:pPr>
-        <w:pStyle w:val="ListParagraph"/>
-        <w:numPr>
-          <w:ilvl w:val="0"/>
-          <w:numId w:val="3"/>
-        </w:numPr>
-        <w:spacing w:line="480" w:lineRule="auto"/>
-        <w:rPr>
-          <w:rFonts w:ascii="Courier New" w:hAnsi="Courier New" w:cs="Courier New"/>
-          <w:b/>
-          <w:sz w:val="30"/>
-          <w:szCs w:val="30"/>
-        </w:rPr>
-      </w:pPr>
-      <w:r>
-        <w:rPr>
-          <w:rFonts w:ascii="Courier New" w:hAnsi="Courier New" w:cs="Courier New"/>
-          <w:b/>
-          <w:sz w:val="30"/>
-          <w:szCs w:val="30"/>
-        </w:rPr>
-        <w:t>Player goes to the Url from browser</w:t>
-      </w:r>
-    </w:p>
-    <w:p>
-      <w:pPr>
-        <w:pStyle w:val="ListParagraph"/>
-        <w:numPr>
-          <w:ilvl w:val="0"/>
-          <w:numId w:val="3"/>
-        </w:numPr>
-        <w:spacing w:line="480" w:lineRule="auto"/>
-        <w:rPr>
-          <w:rFonts w:ascii="Courier New" w:hAnsi="Courier New" w:cs="Courier New"/>
-          <w:b/>
-          <w:sz w:val="30"/>
-          <w:szCs w:val="30"/>
-        </w:rPr>
-      </w:pPr>
-      <w:r>
-        <w:rPr>
-          <w:rFonts w:ascii="Courier New" w:hAnsi="Courier New" w:cs="Courier New"/>
-          <w:b/>
-          <w:sz w:val="30"/>
-          <w:szCs w:val="30"/>
-        </w:rPr>
-        <w:t xml:space="preserve">Player </w:t>
-      </w:r>
-      <w:r>
-        <w:rPr>
-          <w:rFonts w:ascii="Courier New" w:hAnsi="Courier New" w:cs="Courier New"/>
-          <w:b/>
-          <w:sz w:val="30"/>
-          <w:szCs w:val="30"/>
-        </w:rPr>
-        <w:t>presses the Play button</w:t>
-      </w:r>
-    </w:p>
-    <w:p>
-      <w:pPr>
-        <w:pStyle w:val="ListParagraph"/>
-        <w:numPr>
-          <w:ilvl w:val="0"/>
-          <w:numId w:val="3"/>
-        </w:numPr>
-        <w:spacing w:line="480" w:lineRule="auto"/>
-        <w:rPr>
-          <w:rFonts w:ascii="Courier New" w:hAnsi="Courier New" w:cs="Courier New"/>
-          <w:b/>
-          <w:sz w:val="40"/>
-          <w:szCs w:val="40"/>
-        </w:rPr>
-      </w:pPr>
-      <w:r>
-        <w:rPr>
-          <w:rFonts w:ascii="Courier New" w:hAnsi="Courier New" w:cs="Courier New"/>
-          <w:b/>
-          <w:sz w:val="30"/>
-          <w:szCs w:val="30"/>
-        </w:rPr>
-        <w:t xml:space="preserve">Player </w:t>
-      </w:r>
-      <w:r>
-        <w:rPr>
-          <w:rFonts w:ascii="Courier New" w:hAnsi="Courier New" w:cs="Courier New"/>
-          <w:b/>
-          <w:sz w:val="30"/>
-          <w:szCs w:val="30"/>
-        </w:rPr>
-        <w:t xml:space="preserve">starts controlling the cat character </w:t>
-      </w:r>
-      <w:r>
-        <w:rPr>
-          <w:rFonts w:ascii="Courier New" w:hAnsi="Courier New" w:cs="Courier New"/>
-          <w:b/>
-          <w:sz w:val="30"/>
-          <w:szCs w:val="30"/>
-        </w:rPr>
-        <w:t>using</w:t>
-      </w:r>
-      <w:r>
-        <w:rPr>
-          <w:rFonts w:ascii="Courier New" w:hAnsi="Courier New" w:cs="Courier New"/>
-          <w:b/>
-          <w:sz w:val="30"/>
-          <w:szCs w:val="30"/>
-        </w:rPr>
-        <w:t xml:space="preserve"> up, left, down and right arrow keys in the keyboard</w:t>
-      </w:r>
-    </w:p>
-    <w:p>
-      <w:pPr>
-        <w:pStyle w:val="ListParagraph"/>
-        <w:numPr>
-          <w:ilvl w:val="0"/>
-          <w:numId w:val="3"/>
-        </w:numPr>
-        <w:spacing w:line="480" w:lineRule="auto"/>
-        <w:rPr>
-          <w:rFonts w:ascii="Courier New" w:hAnsi="Courier New" w:cs="Courier New"/>
-          <w:b/>
-          <w:sz w:val="40"/>
-          <w:szCs w:val="40"/>
-        </w:rPr>
-      </w:pPr>
-      <w:r>
-        <w:rPr>
-          <w:rFonts w:ascii="Courier New" w:hAnsi="Courier New" w:cs="Courier New"/>
-          <w:b/>
-          <w:sz w:val="30"/>
-          <w:szCs w:val="30"/>
-        </w:rPr>
-        <w:t>Player tries to avoid harmful obstacles (Pizza, Burger) that will get the cat fat and slow.</w:t>
-      </w:r>
-    </w:p>
-    <w:p>
-      <w:pPr>
-        <w:pStyle w:val="ListParagraph"/>
-        <w:numPr>
-          <w:ilvl w:val="0"/>
-          <w:numId w:val="3"/>
-        </w:numPr>
-        <w:spacing w:line="480" w:lineRule="auto"/>
-        <w:rPr>
-          <w:rFonts w:ascii="Courier New" w:hAnsi="Courier New" w:cs="Courier New"/>
-          <w:b/>
-          <w:sz w:val="40"/>
-          <w:szCs w:val="40"/>
-        </w:rPr>
-      </w:pPr>
-      <w:r>
-        <w:rPr>
-          <w:rFonts w:ascii="Courier New" w:hAnsi="Courier New" w:cs="Courier New"/>
-          <w:b/>
-          <w:sz w:val="30"/>
-          <w:szCs w:val="30"/>
-        </w:rPr>
-        <w:lastRenderedPageBreak/>
-        <w:t>Player also tries to avoid the empty space and glass spikes that is harmful for its health.</w:t>
-      </w:r>
-    </w:p>
-    <w:p>
-      <w:pPr>
-        <w:pStyle w:val="ListParagraph"/>
-        <w:numPr>
-          <w:ilvl w:val="0"/>
-          <w:numId w:val="3"/>
-        </w:numPr>
-        <w:spacing w:line="480" w:lineRule="auto"/>
-        <w:rPr>
-          <w:rFonts w:ascii="Courier New" w:hAnsi="Courier New" w:cs="Courier New"/>
-          <w:b/>
-          <w:sz w:val="40"/>
-          <w:szCs w:val="40"/>
-        </w:rPr>
-      </w:pPr>
-      <w:r>
-        <w:rPr>
-          <w:rFonts w:ascii="Courier New" w:hAnsi="Courier New" w:cs="Courier New"/>
-          <w:b/>
-          <w:sz w:val="30"/>
-          <w:szCs w:val="30"/>
-        </w:rPr>
-        <w:t>Player tries to move forward as fast as possible while avoiding the obstacles to finish the level on time.</w:t>
-      </w:r>
-    </w:p>
-    <w:p>
-      <w:pPr>
-        <w:pStyle w:val="ListParagraph"/>
-        <w:numPr>
-          <w:ilvl w:val="0"/>
-          <w:numId w:val="3"/>
-        </w:numPr>
-        <w:spacing w:line="480" w:lineRule="auto"/>
-        <w:rPr>
-          <w:rFonts w:ascii="Courier New" w:hAnsi="Courier New" w:cs="Courier New"/>
-          <w:b/>
-          <w:sz w:val="40"/>
-          <w:szCs w:val="40"/>
-        </w:rPr>
-      </w:pPr>
-      <w:r>
-        <w:rPr>
-          <w:rFonts w:ascii="Courier New" w:hAnsi="Courier New" w:cs="Courier New"/>
-          <w:b/>
-          <w:sz w:val="30"/>
-          <w:szCs w:val="30"/>
-        </w:rPr>
-        <w:t xml:space="preserve">If </w:t>
-      </w:r>
-      <w:r>
-        <w:rPr>
-          <w:rFonts w:ascii="Courier New" w:hAnsi="Courier New" w:cs="Courier New"/>
-          <w:b/>
-          <w:sz w:val="30"/>
-          <w:szCs w:val="30"/>
-        </w:rPr>
-        <w:t>Player</w:t>
-      </w:r>
-      <w:r>
-        <w:rPr>
-          <w:rFonts w:ascii="Courier New" w:hAnsi="Courier New" w:cs="Courier New"/>
-          <w:b/>
-          <w:sz w:val="30"/>
-          <w:szCs w:val="30"/>
-        </w:rPr>
-        <w:t xml:space="preserve"> consumes the harmful objects, it can consume good objects like apple or spinach to get it previous health back.</w:t>
-      </w:r>
-    </w:p>
-    <w:p>
-      <w:pPr>
-        <w:pStyle w:val="ListParagraph"/>
-        <w:numPr>
-          <w:ilvl w:val="0"/>
-          <w:numId w:val="3"/>
-        </w:numPr>
-        <w:spacing w:line="480" w:lineRule="auto"/>
-        <w:rPr>
-          <w:rFonts w:ascii="Courier New" w:hAnsi="Courier New" w:cs="Courier New"/>
-          <w:b/>
-          <w:sz w:val="40"/>
-          <w:szCs w:val="40"/>
-        </w:rPr>
-      </w:pPr>
-      <w:r>
-        <w:rPr>
-          <w:rFonts w:ascii="Courier New" w:hAnsi="Courier New" w:cs="Courier New"/>
-          <w:b/>
-          <w:sz w:val="30"/>
-          <w:szCs w:val="30"/>
-        </w:rPr>
-        <w:t>Consuming harmful objects will decrease the overall score of the player as well as health bar.</w:t>
-      </w:r>
-    </w:p>
-    <w:p>
-      <w:pPr>
-        <w:pStyle w:val="ListParagraph"/>
-        <w:numPr>
-          <w:ilvl w:val="0"/>
-          <w:numId w:val="3"/>
-        </w:numPr>
-        <w:spacing w:line="480" w:lineRule="auto"/>
-        <w:rPr>
-          <w:rFonts w:ascii="Courier New" w:hAnsi="Courier New" w:cs="Courier New"/>
-          <w:b/>
-          <w:sz w:val="40"/>
-          <w:szCs w:val="40"/>
-        </w:rPr>
-      </w:pPr>
-      <w:r>
-        <w:rPr>
-          <w:rFonts w:ascii="Courier New" w:hAnsi="Courier New" w:cs="Courier New"/>
-          <w:b/>
-          <w:sz w:val="30"/>
-          <w:szCs w:val="30"/>
-        </w:rPr>
-        <w:t>Consuming beneficial objects like apple and spinach will increase the score as well as health bar.</w:t>
-      </w:r>
-    </w:p>
-    <w:p>
-      <w:pPr>
-        <w:pStyle w:val="ListParagraph"/>
-        <w:numPr>
-          <w:ilvl w:val="0"/>
-          <w:numId w:val="3"/>
-        </w:numPr>
-        <w:spacing w:line="480" w:lineRule="auto"/>
-        <w:rPr>
-          <w:rFonts w:ascii="Courier New" w:hAnsi="Courier New" w:cs="Courier New"/>
-          <w:b/>
-          <w:sz w:val="40"/>
-          <w:szCs w:val="40"/>
-        </w:rPr>
-      </w:pPr>
-      <w:r>
-        <w:rPr>
-          <w:rFonts w:ascii="Courier New" w:hAnsi="Courier New" w:cs="Courier New"/>
-          <w:b/>
-          <w:sz w:val="30"/>
-          <w:szCs w:val="30"/>
-        </w:rPr>
-        <w:t>If the timer runs out before the player fi</w:t>
-      </w:r>
-      <w:r>
-        <w:rPr>
-          <w:rFonts w:ascii="Courier New" w:hAnsi="Courier New" w:cs="Courier New"/>
-          <w:b/>
-          <w:sz w:val="30"/>
-          <w:szCs w:val="30"/>
-        </w:rPr>
-        <w:t xml:space="preserve">nish a level, player will see a screen that says ‘you lose’ with the highest score </w:t>
-      </w:r>
-    </w:p>
-    <w:p>
-      <w:pPr>
-        <w:pStyle w:val="ListParagraph"/>
-        <w:numPr>
-          <w:ilvl w:val="0"/>
-          <w:numId w:val="3"/>
-        </w:numPr>
-        <w:spacing w:line="480" w:lineRule="auto"/>
-        <w:rPr>
-          <w:rFonts w:ascii="Courier New" w:hAnsi="Courier New" w:cs="Courier New"/>
-          <w:b/>
-          <w:sz w:val="40"/>
-          <w:szCs w:val="40"/>
-        </w:rPr>
-      </w:pPr>
-      <w:r>
-        <w:rPr>
-          <w:rFonts w:ascii="Courier New" w:hAnsi="Courier New" w:cs="Courier New"/>
-          <w:b/>
-          <w:sz w:val="30"/>
-          <w:szCs w:val="30"/>
-        </w:rPr>
-        <w:t>Player will also have options to see highest s</w:t>
-      </w:r>
-      <w:bookmarkStart w:id="0" w:name="_GoBack"/>
-      <w:bookmarkEnd w:id="0"/>
-      <w:r>
-        <w:rPr>
-          <w:rFonts w:ascii="Courier New" w:hAnsi="Courier New" w:cs="Courier New"/>
-          <w:b/>
-          <w:sz w:val="30"/>
-          <w:szCs w:val="30"/>
-        </w:rPr>
-        <w:t>core for the game.</w:t>
-      </w:r>
-    </w:p>
-    <w:p>
-      <w:pPr>
-        <w:pStyle w:val="ListParagraph"/>
-        <w:numPr>
-          <w:ilvl w:val="0"/>
-          <w:numId w:val="3"/>
-        </w:numPr>
-        <w:spacing w:line="480" w:lineRule="auto"/>
-        <w:rPr>
-          <w:rFonts w:ascii="Courier New" w:hAnsi="Courier New" w:cs="Courier New"/>
-          <w:b/>
-          <w:sz w:val="40"/>
-          <w:szCs w:val="40"/>
-        </w:rPr>
-      </w:pPr>
-      <w:r>
-        <w:rPr>
-          <w:rFonts w:ascii="Courier New" w:hAnsi="Courier New" w:cs="Courier New"/>
-          <w:b/>
-          <w:sz w:val="30"/>
-          <w:szCs w:val="30"/>
-        </w:rPr>
-        <w:t>If player can complete all levels on time, then a new screen will show up saying ‘you win’ with leaderboard option as well.</w:t>
-      </w:r>
-    </w:p>
-    <w:p>
-      <w:pPr>
-        <w:ind w:left="600"/>
-        <w:rPr>
-          <w:rFonts w:ascii="Courier New" w:hAnsi="Courier New" w:cs="Courier New"/>
-          <w:b/>
-          <w:sz w:val="40"/>
-          <w:szCs w:val="40"/>
+          <w:rFonts w:cs="Courier New"/>
+          <w:b/>
         </w:rPr>
       </w:pPr>
     </w:p>
@@ -756,52 +539,32 @@
         <w:pStyle w:val="ListParagraph"/>
         <w:ind w:left="960"/>
         <w:rPr>
-          <w:rFonts w:ascii="Courier New" w:hAnsi="Courier New" w:cs="Courier New"/>
-          <w:b/>
-          <w:sz w:val="40"/>
-          <w:szCs w:val="40"/>
-        </w:rPr>
-      </w:pPr>
+          <w:rFonts w:cs="Courier New"/>
+          <w:b/>
+        </w:rPr>
+      </w:pPr>
+      <w:r>
+        <w:rPr>
+          <w:rFonts w:cs="Courier New"/>
+          <w:b/>
+        </w:rPr>
+        <w:t xml:space="preserve"> </w:t>
+      </w:r>
     </w:p>
     <w:p>
       <w:pPr>
         <w:pStyle w:val="ListParagraph"/>
         <w:ind w:left="960"/>
         <w:rPr>
-          <w:rFonts w:ascii="Courier New" w:hAnsi="Courier New" w:cs="Courier New"/>
-          <w:b/>
-          <w:sz w:val="40"/>
-          <w:szCs w:val="40"/>
-        </w:rPr>
-      </w:pPr>
-      <w:r>
-        <w:rPr>
-          <w:rFonts w:ascii="Courier New" w:hAnsi="Courier New" w:cs="Courier New"/>
-          <w:b/>
-          <w:sz w:val="40"/>
-          <w:szCs w:val="40"/>
-        </w:rPr>
-        <w:t xml:space="preserve"> </w:t>
-      </w:r>
-    </w:p>
-    <w:p>
-      <w:pPr>
-        <w:pStyle w:val="ListParagraph"/>
-        <w:ind w:left="960"/>
-        <w:rPr>
-          <w:rFonts w:ascii="Courier New" w:hAnsi="Courier New" w:cs="Courier New"/>
-          <w:b/>
-          <w:sz w:val="40"/>
-          <w:szCs w:val="40"/>
-        </w:rPr>
-      </w:pPr>
-    </w:p>
-    <w:p>
-      <w:pPr>
-        <w:rPr>
-          <w:b/>
-          <w:sz w:val="40"/>
-          <w:szCs w:val="40"/>
+          <w:rFonts w:cs="Courier New"/>
+          <w:b/>
+        </w:rPr>
+      </w:pPr>
+    </w:p>
+    <w:p>
+      <w:pPr>
+        <w:rPr>
+          <w:b/>
         </w:rPr>
       </w:pPr>
     </w:p>
@@ -813,6 +576,44 @@
     </w:sectPr>
   </w:body>
 </w:document>
+</file>
+
+<file path=word/endnotes.xml><?xml version="1.0" encoding="utf-8"?>
+<w:endnotes xmlns:wpc="http://schemas.microsoft.com/office/word/2010/wordprocessingCanvas" xmlns:mo="http://schemas.microsoft.com/office/mac/office/2008/main" xmlns:mc="http://schemas.openxmlformats.org/markup-compatibility/2006" xmlns:mv="urn:schemas-microsoft-com:mac:vml" xmlns:o="urn:schemas-microsoft-com:office:office" xmlns:r="http://schemas.openxmlformats.org/officeDocument/2006/relationships" xmlns:m="http://schemas.openxmlformats.org/officeDocument/2006/math" xmlns:v="urn:schemas-microsoft-com:vml" xmlns:wp14="http://schemas.microsoft.com/office/word/2010/wordprocessingDrawing" xmlns:wp="http://schemas.openxmlformats.org/drawingml/2006/wordprocessingDrawing" xmlns:w10="urn:schemas-microsoft-com:office:word" xmlns:w="http://schemas.openxmlformats.org/wordprocessingml/2006/main" xmlns:w14="http://schemas.microsoft.com/office/word/2010/wordml" xmlns:w15="http://schemas.microsoft.com/office/word/2012/wordml" xmlns:wpg="http://schemas.microsoft.com/office/word/2010/wordprocessingGroup" xmlns:wpi="http://schemas.microsoft.com/office/word/2010/wordprocessingInk" xmlns:wne="http://schemas.microsoft.com/office/word/2006/wordml" xmlns:wps="http://schemas.microsoft.com/office/word/2010/wordprocessingShape" mc:Ignorable="w14 w15 wp14">
+  <w:endnote w:type="separator" w:id="-1">
+    <w:p>
+      <w:r>
+        <w:separator/>
+      </w:r>
+    </w:p>
+  </w:endnote>
+  <w:endnote w:type="continuationSeparator" w:id="0">
+    <w:p>
+      <w:r>
+        <w:continuationSeparator/>
+      </w:r>
+    </w:p>
+  </w:endnote>
+</w:endnotes>
+</file>
+
+<file path=word/footnotes.xml><?xml version="1.0" encoding="utf-8"?>
+<w:footnotes xmlns:wpc="http://schemas.microsoft.com/office/word/2010/wordprocessingCanvas" xmlns:mo="http://schemas.microsoft.com/office/mac/office/2008/main" xmlns:mc="http://schemas.openxmlformats.org/markup-compatibility/2006" xmlns:mv="urn:schemas-microsoft-com:mac:vml" xmlns:o="urn:schemas-microsoft-com:office:office" xmlns:r="http://schemas.openxmlformats.org/officeDocument/2006/relationships" xmlns:m="http://schemas.openxmlformats.org/officeDocument/2006/math" xmlns:v="urn:schemas-microsoft-com:vml" xmlns:wp14="http://schemas.microsoft.com/office/word/2010/wordprocessingDrawing" xmlns:wp="http://schemas.openxmlformats.org/drawingml/2006/wordprocessingDrawing" xmlns:w10="urn:schemas-microsoft-com:office:word" xmlns:w="http://schemas.openxmlformats.org/wordprocessingml/2006/main" xmlns:w14="http://schemas.microsoft.com/office/word/2010/wordml" xmlns:w15="http://schemas.microsoft.com/office/word/2012/wordml" xmlns:wpg="http://schemas.microsoft.com/office/word/2010/wordprocessingGroup" xmlns:wpi="http://schemas.microsoft.com/office/word/2010/wordprocessingInk" xmlns:wne="http://schemas.microsoft.com/office/word/2006/wordml" xmlns:wps="http://schemas.microsoft.com/office/word/2010/wordprocessingShape" mc:Ignorable="w14 w15 wp14">
+  <w:footnote w:type="separator" w:id="-1">
+    <w:p>
+      <w:r>
+        <w:separator/>
+      </w:r>
+    </w:p>
+  </w:footnote>
+  <w:footnote w:type="continuationSeparator" w:id="0">
+    <w:p>
+      <w:r>
+        <w:continuationSeparator/>
+      </w:r>
+    </w:p>
+  </w:footnote>
+</w:footnotes>
 </file>
 
 <file path=word/numbering.xml><?xml version="1.0" encoding="utf-8"?>
@@ -1158,7 +959,7 @@
     </w:rPrDefault>
     <w:pPrDefault/>
   </w:docDefaults>
-  <w:latentStyles w:defLockedState="0" w:defUIPriority="99" w:defSemiHidden="0" w:defUnhideWhenUsed="0" w:defQFormat="0" w:count="380">
+  <w:latentStyles w:defLockedState="0" w:defUIPriority="99" w:defSemiHidden="0" w:defUnhideWhenUsed="0" w:defQFormat="0" w:count="382">
     <w:lsdException w:name="Normal" w:uiPriority="0" w:qFormat="1"/>
     <w:lsdException w:name="heading 1" w:uiPriority="9" w:qFormat="1"/>
     <w:lsdException w:name="heading 2" w:semiHidden="1" w:uiPriority="9" w:unhideWhenUsed="1" w:qFormat="1"/>
@@ -1264,7 +1065,6 @@
     <w:lsdException w:name="HTML Sample" w:semiHidden="1" w:unhideWhenUsed="1"/>
     <w:lsdException w:name="HTML Typewriter" w:semiHidden="1" w:unhideWhenUsed="1"/>
     <w:lsdException w:name="HTML Variable" w:semiHidden="1" w:unhideWhenUsed="1"/>
-    <w:lsdException w:name="Normal Table" w:semiHidden="1" w:unhideWhenUsed="1"/>
     <w:lsdException w:name="annotation subject" w:semiHidden="1" w:unhideWhenUsed="1"/>
     <w:lsdException w:name="No List" w:semiHidden="1" w:unhideWhenUsed="1"/>
     <w:lsdException w:name="Outline List 1" w:semiHidden="1" w:unhideWhenUsed="1"/>
@@ -1310,11 +1110,9 @@
     <w:lsdException w:name="Table Subtle 1" w:semiHidden="1" w:unhideWhenUsed="1"/>
     <w:lsdException w:name="Table Subtle 2" w:semiHidden="1" w:unhideWhenUsed="1"/>
     <w:lsdException w:name="Table Web 1" w:semiHidden="1" w:unhideWhenUsed="1"/>
-    <w:lsdException w:name="Table Web 2" w:semiHidden="1" w:unhideWhenUsed="1"/>
     <w:lsdException w:name="Table Web 3" w:semiHidden="1" w:unhideWhenUsed="1"/>
     <w:lsdException w:name="Balloon Text" w:semiHidden="1" w:unhideWhenUsed="1"/>
     <w:lsdException w:name="Table Grid" w:uiPriority="39"/>
-    <w:lsdException w:name="Table Theme" w:semiHidden="1" w:unhideWhenUsed="1"/>
     <w:lsdException w:name="Note Level 1" w:semiHidden="1" w:unhideWhenUsed="1"/>
     <w:lsdException w:name="Note Level 2" w:semiHidden="1" w:unhideWhenUsed="1"/>
     <w:lsdException w:name="Note Level 3" w:semiHidden="1" w:unhideWhenUsed="1"/>
@@ -1539,6 +1337,8 @@
     <w:lsdException w:name="List Table 5 Dark Accent 6" w:uiPriority="50"/>
     <w:lsdException w:name="List Table 6 Colorful Accent 6" w:uiPriority="51"/>
     <w:lsdException w:name="List Table 7 Colorful Accent 6" w:uiPriority="52"/>
+    <w:lsdException w:name="Mention" w:semiHidden="1" w:unhideWhenUsed="1"/>
+    <w:lsdException w:name="Smart Hyperlink" w:semiHidden="1" w:unhideWhenUsed="1"/>
   </w:latentStyles>
   <w:style w:type="paragraph" w:default="1" w:styleId="Normal">
     <w:name w:val="Normal"/>
@@ -1581,6 +1381,48 @@
       <w:ind w:left="720"/>
       <w:contextualSpacing/>
     </w:pPr>
+  </w:style>
+  <w:style w:type="paragraph" w:styleId="Header">
+    <w:name w:val="header"/>
+    <w:basedOn w:val="Normal"/>
+    <w:link w:val="HeaderChar"/>
+    <w:uiPriority w:val="99"/>
+    <w:unhideWhenUsed/>
+    <w:rsid w:val="00190ABF"/>
+    <w:pPr>
+      <w:tabs>
+        <w:tab w:val="center" w:pos="4680"/>
+        <w:tab w:val="right" w:pos="9360"/>
+      </w:tabs>
+    </w:pPr>
+  </w:style>
+  <w:style w:type="character" w:customStyle="1" w:styleId="HeaderChar">
+    <w:name w:val="Header Char"/>
+    <w:basedOn w:val="DefaultParagraphFont"/>
+    <w:link w:val="Header"/>
+    <w:uiPriority w:val="99"/>
+    <w:rsid w:val="00190ABF"/>
+  </w:style>
+  <w:style w:type="paragraph" w:styleId="Footer">
+    <w:name w:val="footer"/>
+    <w:basedOn w:val="Normal"/>
+    <w:link w:val="FooterChar"/>
+    <w:uiPriority w:val="99"/>
+    <w:unhideWhenUsed/>
+    <w:rsid w:val="00190ABF"/>
+    <w:pPr>
+      <w:tabs>
+        <w:tab w:val="center" w:pos="4680"/>
+        <w:tab w:val="right" w:pos="9360"/>
+      </w:tabs>
+    </w:pPr>
+  </w:style>
+  <w:style w:type="character" w:customStyle="1" w:styleId="FooterChar">
+    <w:name w:val="Footer Char"/>
+    <w:basedOn w:val="DefaultParagraphFont"/>
+    <w:link w:val="Footer"/>
+    <w:uiPriority w:val="99"/>
+    <w:rsid w:val="00190ABF"/>
   </w:style>
 </w:styles>
 </file>

</xml_diff>